<commit_message>
Enviando o roteiro incompleto para o github - 10/10/2024
</commit_message>
<xml_diff>
--- a/primeiro_tutorial/roterio_video1_instalação_flutter.docx
+++ b/primeiro_tutorial/roterio_video1_instalação_flutter.docx
@@ -76,6 +76,13 @@
           <w:sz w:val="28"/>
         </w:rPr>
       </w:pPr>
+      <w:r>
+        <w:rPr>
+          <w:rFonts w:ascii="Bahnschrift Light Condensed" w:hAnsi="Bahnschrift Light Condensed"/>
+          <w:sz w:val="28"/>
+        </w:rPr>
+        <w:t>Duração: Entre 5 e 10 minutos.</w:t>
+      </w:r>
     </w:p>
     <w:p>
       <w:pPr>
@@ -448,35 +455,14 @@
           <w:rFonts w:ascii="Bahnschrift Light Condensed" w:hAnsi="Bahnschrift Light Condensed"/>
           <w:sz w:val="28"/>
         </w:rPr>
-        <w:t>a segunda e</w:t>
-      </w:r>
-      <w:r>
-        <w:rPr>
-          <w:rFonts w:ascii="Bahnschrift Light Condensed" w:hAnsi="Bahnschrift Light Condensed"/>
-          <w:sz w:val="28"/>
-        </w:rPr>
-        <w:t>tapa</w:t>
-      </w:r>
-      <w:r>
-        <w:rPr>
-          <w:rFonts w:ascii="Bahnschrift Light Condensed" w:hAnsi="Bahnschrift Light Condensed"/>
-          <w:sz w:val="28"/>
-        </w:rPr>
-        <w:t xml:space="preserve"> a </w:t>
-      </w:r>
-      <w:r>
-        <w:rPr>
-          <w:rFonts w:ascii="Bahnschrift Light Condensed" w:hAnsi="Bahnschrift Light Condensed"/>
-          <w:sz w:val="28"/>
-        </w:rPr>
-        <w:t>Instalação</w:t>
-      </w:r>
-      <w:r>
-        <w:rPr>
-          <w:rFonts w:ascii="Bahnschrift Light Condensed" w:hAnsi="Bahnschrift Light Condensed"/>
-          <w:sz w:val="28"/>
-        </w:rPr>
-        <w:t xml:space="preserve"> do Android Studio e o VS </w:t>
+        <w:t xml:space="preserve">a segunda etapa a </w:t>
+      </w:r>
+      <w:r>
+        <w:rPr>
+          <w:rFonts w:ascii="Bahnschrift Light Condensed" w:hAnsi="Bahnschrift Light Condensed"/>
+          <w:sz w:val="28"/>
+        </w:rPr>
+        <w:t xml:space="preserve">Instalação do Android Studio e o VS </w:t>
       </w:r>
       <w:proofErr w:type="spellStart"/>
       <w:r>
@@ -527,23 +513,21 @@
           <w:rFonts w:ascii="Bahnschrift Light Condensed" w:hAnsi="Bahnschrift Light Condensed"/>
           <w:sz w:val="28"/>
         </w:rPr>
-        <w:t xml:space="preserve"> e, por fim, a quarta etapa testaremos o nosso </w:t>
-      </w:r>
-      <w:proofErr w:type="spellStart"/>
-      <w:r>
-        <w:rPr>
-          <w:rFonts w:ascii="Bahnschrift Light Condensed" w:hAnsi="Bahnschrift Light Condensed"/>
-          <w:sz w:val="28"/>
-        </w:rPr>
-        <w:t>primeir</w:t>
-      </w:r>
-      <w:proofErr w:type="spellEnd"/>
-      <w:r>
-        <w:rPr>
-          <w:rFonts w:ascii="Bahnschrift Light Condensed" w:hAnsi="Bahnschrift Light Condensed"/>
-          <w:sz w:val="28"/>
-        </w:rPr>
-        <w:t xml:space="preserve"> projeto em </w:t>
+        <w:t xml:space="preserve"> e, por fim, a quarta etapa testaremos o nosso primeir</w:t>
+      </w:r>
+      <w:r>
+        <w:rPr>
+          <w:rFonts w:ascii="Bahnschrift Light Condensed" w:hAnsi="Bahnschrift Light Condensed"/>
+          <w:sz w:val="28"/>
+        </w:rPr>
+        <w:t xml:space="preserve">o </w:t>
+      </w:r>
+      <w:r>
+        <w:rPr>
+          <w:rFonts w:ascii="Bahnschrift Light Condensed" w:hAnsi="Bahnschrift Light Condensed"/>
+          <w:sz w:val="28"/>
+        </w:rPr>
+        <w:t xml:space="preserve">projeto em </w:t>
       </w:r>
       <w:proofErr w:type="spellStart"/>
       <w:r>
@@ -728,6 +712,151 @@
         </w:rPr>
         <w:t xml:space="preserve">, no meu caso, estarei utilizando o </w:t>
       </w:r>
+      <w:r>
+        <w:rPr>
+          <w:rFonts w:ascii="Bahnschrift Light Condensed" w:hAnsi="Bahnschrift Light Condensed"/>
+          <w:sz w:val="28"/>
+        </w:rPr>
+        <w:lastRenderedPageBreak/>
+        <w:t xml:space="preserve">Windows mesmo. </w:t>
+      </w:r>
+      <w:r>
+        <w:rPr>
+          <w:rFonts w:ascii="Bahnschrift Light Condensed" w:hAnsi="Bahnschrift Light Condensed"/>
+          <w:sz w:val="28"/>
+        </w:rPr>
+        <w:br/>
+        <w:t xml:space="preserve">- </w:t>
+      </w:r>
+      <w:r>
+        <w:rPr>
+          <w:rFonts w:ascii="Bahnschrift Light Condensed" w:hAnsi="Bahnschrift Light Condensed"/>
+          <w:sz w:val="28"/>
+        </w:rPr>
+        <w:t xml:space="preserve">Descendo um pouco, encontramos duas opções de instalação: a primeira delas é feita </w:t>
+      </w:r>
+      <w:r>
+        <w:rPr>
+          <w:rFonts w:ascii="Bahnschrift Light Condensed" w:hAnsi="Bahnschrift Light Condensed"/>
+          <w:sz w:val="28"/>
+        </w:rPr>
+        <w:t>pelo</w:t>
+      </w:r>
+      <w:r>
+        <w:rPr>
+          <w:rFonts w:ascii="Bahnschrift Light Condensed" w:hAnsi="Bahnschrift Light Condensed"/>
+          <w:sz w:val="28"/>
+        </w:rPr>
+        <w:t xml:space="preserve"> VS </w:t>
+      </w:r>
+      <w:proofErr w:type="spellStart"/>
+      <w:r>
+        <w:rPr>
+          <w:rFonts w:ascii="Bahnschrift Light Condensed" w:hAnsi="Bahnschrift Light Condensed"/>
+          <w:sz w:val="28"/>
+        </w:rPr>
+        <w:t>Code</w:t>
+      </w:r>
+      <w:proofErr w:type="spellEnd"/>
+      <w:r>
+        <w:rPr>
+          <w:rFonts w:ascii="Bahnschrift Light Condensed" w:hAnsi="Bahnschrift Light Condensed"/>
+          <w:sz w:val="28"/>
+        </w:rPr>
+        <w:t>,</w:t>
+      </w:r>
+      <w:r>
+        <w:rPr>
+          <w:rFonts w:ascii="Bahnschrift Light Condensed" w:hAnsi="Bahnschrift Light Condensed"/>
+          <w:sz w:val="28"/>
+        </w:rPr>
+        <w:t xml:space="preserve"> já a segunda é a forma tradicional de baixar o instalador. Para esse tutorial, irei utilizar da segunda forma.</w:t>
+      </w:r>
+    </w:p>
+    <w:p>
+      <w:pPr>
+        <w:pStyle w:val="PargrafodaLista"/>
+        <w:rPr>
+          <w:rFonts w:ascii="Bahnschrift Light Condensed" w:hAnsi="Bahnschrift Light Condensed"/>
+          <w:sz w:val="28"/>
+        </w:rPr>
+      </w:pPr>
+      <w:r>
+        <w:rPr>
+          <w:rFonts w:ascii="Bahnschrift Light Condensed" w:hAnsi="Bahnschrift Light Condensed"/>
+          <w:sz w:val="28"/>
+        </w:rPr>
+        <w:t>- Após baixar o arquivo, nós devemos descompactar o ZIP no Drive C em seu computador, para isto, estarei criando uma nova pasta chamada “</w:t>
+      </w:r>
+      <w:proofErr w:type="spellStart"/>
+      <w:r>
+        <w:rPr>
+          <w:rFonts w:ascii="Bahnschrift Light Condensed" w:hAnsi="Bahnschrift Light Condensed"/>
+          <w:sz w:val="28"/>
+        </w:rPr>
+        <w:t>Flutter</w:t>
+      </w:r>
+      <w:proofErr w:type="spellEnd"/>
+      <w:r>
+        <w:rPr>
+          <w:rFonts w:ascii="Bahnschrift Light Condensed" w:hAnsi="Bahnschrift Light Condensed"/>
+          <w:sz w:val="28"/>
+        </w:rPr>
+        <w:t>” e colocaremos o arquivo que est</w:t>
+      </w:r>
+      <w:r>
+        <w:rPr>
+          <w:rFonts w:ascii="Bahnschrift Light Condensed" w:hAnsi="Bahnschrift Light Condensed"/>
+          <w:sz w:val="28"/>
+        </w:rPr>
+        <w:t>á</w:t>
+      </w:r>
+      <w:r>
+        <w:rPr>
+          <w:rFonts w:ascii="Bahnschrift Light Condensed" w:hAnsi="Bahnschrift Light Condensed"/>
+          <w:sz w:val="28"/>
+        </w:rPr>
+        <w:t xml:space="preserve"> em downloads para esta pasta.</w:t>
+      </w:r>
+    </w:p>
+    <w:p>
+      <w:pPr>
+        <w:pStyle w:val="PargrafodaLista"/>
+        <w:rPr>
+          <w:rFonts w:ascii="Bahnschrift Light Condensed" w:hAnsi="Bahnschrift Light Condensed"/>
+          <w:sz w:val="28"/>
+        </w:rPr>
+      </w:pPr>
+      <w:r>
+        <w:rPr>
+          <w:rFonts w:ascii="Bahnschrift Light Condensed" w:hAnsi="Bahnschrift Light Condensed"/>
+          <w:sz w:val="28"/>
+        </w:rPr>
+        <w:t xml:space="preserve">- Por fim, precisamos inserir a pasta “bin” do </w:t>
+      </w:r>
+      <w:proofErr w:type="spellStart"/>
+      <w:r>
+        <w:rPr>
+          <w:rFonts w:ascii="Bahnschrift Light Condensed" w:hAnsi="Bahnschrift Light Condensed"/>
+          <w:sz w:val="28"/>
+        </w:rPr>
+        <w:t>Flutter</w:t>
+      </w:r>
+      <w:proofErr w:type="spellEnd"/>
+      <w:r>
+        <w:rPr>
+          <w:rFonts w:ascii="Bahnschrift Light Condensed" w:hAnsi="Bahnschrift Light Condensed"/>
+          <w:sz w:val="28"/>
+        </w:rPr>
+        <w:t xml:space="preserve"> nas variáveis de ambiente do sistema, então abriremos a seç</w:t>
+      </w:r>
+      <w:r>
+        <w:rPr>
+          <w:rFonts w:ascii="Bahnschrift Light Condensed" w:hAnsi="Bahnschrift Light Condensed"/>
+          <w:sz w:val="28"/>
+        </w:rPr>
+        <w:t>ão de pesquisa e pesquisamos “Variáveis de ambiente do sistema”! Não da sua conta</w:t>
+      </w:r>
       <w:bookmarkStart w:id="0" w:name="_GoBack"/>
       <w:bookmarkEnd w:id="0"/>
       <w:r>
@@ -735,24 +864,16 @@
           <w:rFonts w:ascii="Bahnschrift Light Condensed" w:hAnsi="Bahnschrift Light Condensed"/>
           <w:sz w:val="28"/>
         </w:rPr>
-        <w:lastRenderedPageBreak/>
-        <w:t xml:space="preserve">Windows mesmo. </w:t>
-      </w:r>
-      <w:r>
-        <w:rPr>
-          <w:rFonts w:ascii="Bahnschrift Light Condensed" w:hAnsi="Bahnschrift Light Condensed"/>
-          <w:sz w:val="28"/>
-        </w:rPr>
-        <w:br/>
-        <w:t xml:space="preserve">- </w:t>
-      </w:r>
-      <w:r>
-        <w:rPr>
-          <w:rFonts w:ascii="Bahnschrift Light Condensed" w:hAnsi="Bahnschrift Light Condensed"/>
-          <w:sz w:val="28"/>
-        </w:rPr>
-        <w:br/>
-      </w:r>
+        <w:t>!</w:t>
+      </w:r>
+    </w:p>
+    <w:p>
+      <w:pPr>
+        <w:rPr>
+          <w:rFonts w:ascii="Bahnschrift Light Condensed" w:hAnsi="Bahnschrift Light Condensed"/>
+          <w:sz w:val="28"/>
+        </w:rPr>
+      </w:pPr>
     </w:p>
     <w:p>
       <w:pPr>

</xml_diff>

<commit_message>
Enviando o projeto para o github - 11/10/2024
</commit_message>
<xml_diff>
--- a/primeiro_tutorial/roterio_video1_instalação_flutter.docx
+++ b/primeiro_tutorial/roterio_video1_instalação_flutter.docx
@@ -65,473 +65,471 @@
           <w:rFonts w:ascii="Bahnschrift Light Condensed" w:hAnsi="Bahnschrift Light Condensed"/>
           <w:sz w:val="40"/>
         </w:rPr>
-        <w:t>Rotei</w:t>
+        <w:t>Roteiro do 1º Vídeo</w:t>
+      </w:r>
+    </w:p>
+    <w:p>
+      <w:pPr>
+        <w:jc w:val="center"/>
+        <w:rPr>
+          <w:rFonts w:ascii="Bahnschrift Light Condensed" w:hAnsi="Bahnschrift Light Condensed"/>
+          <w:sz w:val="28"/>
+        </w:rPr>
+      </w:pPr>
+      <w:r>
+        <w:rPr>
+          <w:rFonts w:ascii="Bahnschrift Light Condensed" w:hAnsi="Bahnschrift Light Condensed"/>
+          <w:sz w:val="28"/>
+        </w:rPr>
+        <w:t xml:space="preserve">Duração: Entre 5 </w:t>
+      </w:r>
+      <w:r>
+        <w:rPr>
+          <w:rFonts w:ascii="Bahnschrift Light Condensed" w:hAnsi="Bahnschrift Light Condensed"/>
+          <w:sz w:val="28"/>
+        </w:rPr>
+        <w:t>a</w:t>
+      </w:r>
+      <w:r>
+        <w:rPr>
+          <w:rFonts w:ascii="Bahnschrift Light Condensed" w:hAnsi="Bahnschrift Light Condensed"/>
+          <w:sz w:val="28"/>
+        </w:rPr>
+        <w:t xml:space="preserve"> 10 </w:t>
+      </w:r>
+      <w:r>
+        <w:rPr>
+          <w:rFonts w:ascii="Bahnschrift Light Condensed" w:hAnsi="Bahnschrift Light Condensed"/>
+          <w:sz w:val="28"/>
+        </w:rPr>
+        <w:t>minutos</w:t>
+      </w:r>
+      <w:r>
+        <w:rPr>
+          <w:rFonts w:ascii="Bahnschrift Light Condensed" w:hAnsi="Bahnschrift Light Condensed"/>
+          <w:sz w:val="28"/>
+        </w:rPr>
+        <w:t>.</w:t>
+      </w:r>
+    </w:p>
+    <w:p>
+      <w:pPr>
+        <w:jc w:val="center"/>
+        <w:rPr>
+          <w:rFonts w:ascii="Bahnschrift Light Condensed" w:hAnsi="Bahnschrift Light Condensed"/>
+        </w:rPr>
+      </w:pPr>
+    </w:p>
+    <w:p>
+      <w:pPr>
+        <w:rPr>
+          <w:rFonts w:ascii="Bahnschrift Light Condensed" w:hAnsi="Bahnschrift Light Condensed"/>
+          <w:sz w:val="32"/>
+        </w:rPr>
+      </w:pPr>
+      <w:r>
+        <w:rPr>
+          <w:rFonts w:ascii="Bahnschrift Light Condensed" w:hAnsi="Bahnschrift Light Condensed"/>
+          <w:sz w:val="32"/>
+          <w:u w:val="single"/>
+        </w:rPr>
+        <w:t>Introdução:</w:t>
+      </w:r>
+      <w:r>
+        <w:rPr>
+          <w:rFonts w:ascii="Bahnschrift Light Condensed" w:hAnsi="Bahnschrift Light Condensed"/>
+          <w:sz w:val="32"/>
+        </w:rPr>
+        <w:t xml:space="preserve"> “Apresentação do </w:t>
+      </w:r>
+      <w:r>
+        <w:rPr>
+          <w:rFonts w:ascii="Bahnschrift Light Condensed" w:hAnsi="Bahnschrift Light Condensed"/>
+          <w:sz w:val="32"/>
+        </w:rPr>
+        <w:t>Integrante</w:t>
+      </w:r>
+      <w:r>
+        <w:rPr>
+          <w:rFonts w:ascii="Bahnschrift Light Condensed" w:hAnsi="Bahnschrift Light Condensed"/>
+          <w:sz w:val="32"/>
+        </w:rPr>
+        <w:t>”</w:t>
+      </w:r>
+    </w:p>
+    <w:p>
+      <w:pPr>
+        <w:rPr>
+          <w:rFonts w:ascii="Bahnschrift Light Condensed" w:hAnsi="Bahnschrift Light Condensed"/>
+          <w:sz w:val="28"/>
+        </w:rPr>
+      </w:pPr>
+      <w:r>
+        <w:rPr>
+          <w:rFonts w:ascii="Bahnschrift Light Condensed" w:hAnsi="Bahnschrift Light Condensed"/>
+          <w:sz w:val="28"/>
+        </w:rPr>
+        <w:t xml:space="preserve">- E aí </w:t>
+      </w:r>
+      <w:r>
+        <w:rPr>
+          <w:rFonts w:ascii="Bahnschrift Light Condensed" w:hAnsi="Bahnschrift Light Condensed"/>
+          <w:sz w:val="28"/>
+        </w:rPr>
+        <w:t>galera</w:t>
+      </w:r>
+      <w:r>
+        <w:rPr>
+          <w:rFonts w:ascii="Bahnschrift Light Condensed" w:hAnsi="Bahnschrift Light Condensed"/>
+          <w:sz w:val="28"/>
+        </w:rPr>
+        <w:t xml:space="preserve">, tudo bem? </w:t>
+      </w:r>
+      <w:r>
+        <w:rPr>
+          <w:rFonts w:ascii="Bahnschrift Light Condensed" w:hAnsi="Bahnschrift Light Condensed"/>
+          <w:sz w:val="28"/>
+        </w:rPr>
+        <w:t>Eu sou o Eduardo e</w:t>
+      </w:r>
+      <w:r>
+        <w:rPr>
+          <w:rFonts w:ascii="Bahnschrift Light Condensed" w:hAnsi="Bahnschrift Light Condensed"/>
+          <w:sz w:val="28"/>
+        </w:rPr>
+        <w:t xml:space="preserve"> hoje estou trazendo um tutorial básico de instalação do Framework </w:t>
+      </w:r>
+      <w:proofErr w:type="spellStart"/>
+      <w:r>
+        <w:rPr>
+          <w:rFonts w:ascii="Bahnschrift Light Condensed" w:hAnsi="Bahnschrift Light Condensed"/>
+          <w:sz w:val="28"/>
+        </w:rPr>
+        <w:t>Flutter</w:t>
+      </w:r>
+      <w:proofErr w:type="spellEnd"/>
+      <w:r>
+        <w:rPr>
+          <w:rFonts w:ascii="Bahnschrift Light Condensed" w:hAnsi="Bahnschrift Light Condensed"/>
+          <w:sz w:val="28"/>
+        </w:rPr>
+        <w:t xml:space="preserve"> no Windows, então, vamos lá?</w:t>
+      </w:r>
+    </w:p>
+    <w:p>
+      <w:pPr>
+        <w:rPr>
+          <w:rFonts w:ascii="Bahnschrift Light Condensed" w:hAnsi="Bahnschrift Light Condensed"/>
+          <w:sz w:val="32"/>
+        </w:rPr>
+      </w:pPr>
+      <w:r>
+        <w:rPr>
+          <w:rFonts w:ascii="Bahnschrift Light Condensed" w:hAnsi="Bahnschrift Light Condensed"/>
+          <w:sz w:val="28"/>
+        </w:rPr>
+        <w:br/>
+      </w:r>
+      <w:r>
+        <w:rPr>
+          <w:rFonts w:ascii="Bahnschrift Light Condensed" w:hAnsi="Bahnschrift Light Condensed"/>
+          <w:sz w:val="32"/>
+          <w:u w:val="single"/>
+        </w:rPr>
+        <w:t>Explicação:</w:t>
+      </w:r>
+      <w:r>
+        <w:rPr>
+          <w:rFonts w:ascii="Bahnschrift Light Condensed" w:hAnsi="Bahnschrift Light Condensed"/>
+          <w:sz w:val="32"/>
+        </w:rPr>
+        <w:t xml:space="preserve"> “O que é </w:t>
+      </w:r>
+      <w:proofErr w:type="spellStart"/>
+      <w:r>
+        <w:rPr>
+          <w:rFonts w:ascii="Bahnschrift Light Condensed" w:hAnsi="Bahnschrift Light Condensed"/>
+          <w:sz w:val="32"/>
+        </w:rPr>
+        <w:t>Flutter</w:t>
+      </w:r>
+      <w:proofErr w:type="spellEnd"/>
+      <w:r>
+        <w:rPr>
+          <w:rFonts w:ascii="Bahnschrift Light Condensed" w:hAnsi="Bahnschrift Light Condensed"/>
+          <w:sz w:val="32"/>
+        </w:rPr>
+        <w:t>?”</w:t>
+      </w:r>
+    </w:p>
+    <w:p>
+      <w:pPr>
+        <w:rPr>
+          <w:rFonts w:ascii="Bahnschrift Light Condensed" w:hAnsi="Bahnschrift Light Condensed"/>
+          <w:sz w:val="28"/>
+        </w:rPr>
+      </w:pPr>
+      <w:r>
+        <w:rPr>
+          <w:rFonts w:ascii="Bahnschrift Light Condensed" w:hAnsi="Bahnschrift Light Condensed"/>
+          <w:sz w:val="28"/>
+        </w:rPr>
+        <w:t xml:space="preserve">- </w:t>
+      </w:r>
+      <w:r>
+        <w:rPr>
+          <w:rFonts w:ascii="Bahnschrift Light Condensed" w:hAnsi="Bahnschrift Light Condensed"/>
+          <w:sz w:val="28"/>
+        </w:rPr>
+        <w:t>Primeiramente, o que é “</w:t>
+      </w:r>
+      <w:proofErr w:type="spellStart"/>
+      <w:r>
+        <w:rPr>
+          <w:rFonts w:ascii="Bahnschrift Light Condensed" w:hAnsi="Bahnschrift Light Condensed"/>
+          <w:sz w:val="28"/>
+        </w:rPr>
+        <w:t>Flutter</w:t>
+      </w:r>
+      <w:proofErr w:type="spellEnd"/>
+      <w:r>
+        <w:rPr>
+          <w:rFonts w:ascii="Bahnschrift Light Condensed" w:hAnsi="Bahnschrift Light Condensed"/>
+          <w:sz w:val="28"/>
+        </w:rPr>
+        <w:t xml:space="preserve">”? Bom pessoal, o </w:t>
+      </w:r>
+      <w:proofErr w:type="spellStart"/>
+      <w:r>
+        <w:rPr>
+          <w:rFonts w:ascii="Bahnschrift Light Condensed" w:hAnsi="Bahnschrift Light Condensed"/>
+          <w:sz w:val="28"/>
+        </w:rPr>
+        <w:t>Flutter</w:t>
+      </w:r>
+      <w:proofErr w:type="spellEnd"/>
+      <w:r>
+        <w:rPr>
+          <w:rFonts w:ascii="Bahnschrift Light Condensed" w:hAnsi="Bahnschrift Light Condensed"/>
+          <w:sz w:val="28"/>
+        </w:rPr>
+        <w:t xml:space="preserve"> é um framework de código aberto para desenvolvimento de interfaces de usuário (UI) que permite criar aplicativos não só para mobile, mas também para web e desktop. Ele foi desenvolvido pela Google e lançado em 2017 com o objetivo de facilitar o desenvolvimento </w:t>
+      </w:r>
+      <w:proofErr w:type="spellStart"/>
+      <w:r>
+        <w:rPr>
+          <w:rFonts w:ascii="Bahnschrift Light Condensed" w:hAnsi="Bahnschrift Light Condensed"/>
+          <w:sz w:val="28"/>
+        </w:rPr>
+        <w:t>multi-plataforma</w:t>
+      </w:r>
+      <w:proofErr w:type="spellEnd"/>
+      <w:r>
+        <w:rPr>
+          <w:rFonts w:ascii="Bahnschrift Light Condensed" w:hAnsi="Bahnschrift Light Condensed"/>
+          <w:sz w:val="28"/>
+        </w:rPr>
+        <w:t>, garantindo uma experiência de interface consistente em diferentes sistemas operacionais.</w:t>
+      </w:r>
+    </w:p>
+    <w:p>
+      <w:pPr>
+        <w:rPr>
+          <w:rFonts w:ascii="Bahnschrift Light Condensed" w:hAnsi="Bahnschrift Light Condensed"/>
+          <w:sz w:val="28"/>
+        </w:rPr>
+      </w:pPr>
+      <w:r>
+        <w:rPr>
+          <w:rFonts w:ascii="Bahnschrift Light Condensed" w:hAnsi="Bahnschrift Light Condensed"/>
+          <w:sz w:val="28"/>
+        </w:rPr>
+        <w:t xml:space="preserve">- </w:t>
+      </w:r>
+      <w:r>
+        <w:rPr>
+          <w:rFonts w:ascii="Bahnschrift Light Condensed" w:hAnsi="Bahnschrift Light Condensed"/>
+          <w:sz w:val="28"/>
+        </w:rPr>
+        <w:t xml:space="preserve">Além disso, o </w:t>
+      </w:r>
+      <w:proofErr w:type="spellStart"/>
+      <w:r>
+        <w:rPr>
+          <w:rFonts w:ascii="Bahnschrift Light Condensed" w:hAnsi="Bahnschrift Light Condensed"/>
+          <w:sz w:val="28"/>
+        </w:rPr>
+        <w:t>Flutter</w:t>
+      </w:r>
+      <w:proofErr w:type="spellEnd"/>
+      <w:r>
+        <w:rPr>
+          <w:rFonts w:ascii="Bahnschrift Light Condensed" w:hAnsi="Bahnschrift Light Condensed"/>
+          <w:sz w:val="28"/>
+        </w:rPr>
+        <w:t xml:space="preserve"> utiliza como base a linguagem de programação </w:t>
+      </w:r>
+      <w:proofErr w:type="spellStart"/>
+      <w:r>
+        <w:rPr>
+          <w:rFonts w:ascii="Bahnschrift Light Condensed" w:hAnsi="Bahnschrift Light Condensed"/>
+          <w:sz w:val="28"/>
+        </w:rPr>
+        <w:t>Dart</w:t>
+      </w:r>
+      <w:proofErr w:type="spellEnd"/>
+      <w:r>
+        <w:rPr>
+          <w:rFonts w:ascii="Bahnschrift Light Condensed" w:hAnsi="Bahnschrift Light Condensed"/>
+          <w:sz w:val="28"/>
+        </w:rPr>
+        <w:t xml:space="preserve"> e é compatível com Android, iOS, Windows, Linux, </w:t>
+      </w:r>
+      <w:proofErr w:type="spellStart"/>
+      <w:r>
+        <w:rPr>
+          <w:rFonts w:ascii="Bahnschrift Light Condensed" w:hAnsi="Bahnschrift Light Condensed"/>
+          <w:sz w:val="28"/>
+        </w:rPr>
+        <w:t>macOS</w:t>
+      </w:r>
+      <w:proofErr w:type="spellEnd"/>
+      <w:r>
+        <w:rPr>
+          <w:rFonts w:ascii="Bahnschrift Light Condensed" w:hAnsi="Bahnschrift Light Condensed"/>
+          <w:sz w:val="28"/>
+        </w:rPr>
+        <w:t>, entre outros. Isso significa que você pode rodar seu projeto em diversos sistemas operacionais sem se preocupar com adaptações específicas para cada um.</w:t>
+      </w:r>
+    </w:p>
+    <w:p>
+      <w:pPr>
+        <w:rPr>
+          <w:rFonts w:ascii="Bahnschrift Light Condensed" w:hAnsi="Bahnschrift Light Condensed"/>
+          <w:sz w:val="28"/>
+        </w:rPr>
+      </w:pPr>
+      <w:r>
+        <w:rPr>
+          <w:rFonts w:ascii="Bahnschrift Light Condensed" w:hAnsi="Bahnschrift Light Condensed"/>
+          <w:sz w:val="28"/>
+        </w:rPr>
+        <w:t>- Enfim, chega de enrolação e vamos lá para o que interessa.</w:t>
+      </w:r>
+    </w:p>
+    <w:p>
+      <w:pPr>
+        <w:rPr>
+          <w:rFonts w:ascii="Bahnschrift Light Condensed" w:hAnsi="Bahnschrift Light Condensed"/>
+          <w:sz w:val="28"/>
+        </w:rPr>
+      </w:pPr>
+    </w:p>
+    <w:p>
+      <w:pPr>
+        <w:rPr>
+          <w:rFonts w:ascii="Bahnschrift Light Condensed" w:hAnsi="Bahnschrift Light Condensed"/>
+          <w:sz w:val="32"/>
+          <w:u w:val="single"/>
+        </w:rPr>
+      </w:pPr>
+      <w:r>
+        <w:rPr>
+          <w:rFonts w:ascii="Bahnschrift Light Condensed" w:hAnsi="Bahnschrift Light Condensed"/>
+          <w:sz w:val="32"/>
+          <w:u w:val="single"/>
+        </w:rPr>
+        <w:t>Desenvolvimento:</w:t>
+      </w:r>
+    </w:p>
+    <w:p>
+      <w:pPr>
+        <w:rPr>
+          <w:rFonts w:ascii="Bahnschrift Light Condensed" w:hAnsi="Bahnschrift Light Condensed"/>
+          <w:sz w:val="28"/>
+        </w:rPr>
+      </w:pPr>
+      <w:r>
+        <w:rPr>
+          <w:rFonts w:ascii="Bahnschrift Light Condensed" w:hAnsi="Bahnschrift Light Condensed"/>
+          <w:sz w:val="28"/>
+        </w:rPr>
+        <w:t xml:space="preserve">- </w:t>
+      </w:r>
+      <w:r>
+        <w:rPr>
+          <w:rFonts w:ascii="Bahnschrift Light Condensed" w:hAnsi="Bahnschrift Light Condensed"/>
+          <w:sz w:val="28"/>
+        </w:rPr>
+        <w:t>Antes de tudo</w:t>
+      </w:r>
+      <w:r>
+        <w:rPr>
+          <w:rFonts w:ascii="Bahnschrift Light Condensed" w:hAnsi="Bahnschrift Light Condensed"/>
+          <w:sz w:val="28"/>
+        </w:rPr>
+        <w:t xml:space="preserve">, eu vou dividir o tutorial em </w:t>
+      </w:r>
+      <w:r>
+        <w:rPr>
+          <w:rFonts w:ascii="Bahnschrift Light Condensed" w:hAnsi="Bahnschrift Light Condensed"/>
+          <w:sz w:val="28"/>
+        </w:rPr>
+        <w:t>4</w:t>
+      </w:r>
+      <w:r>
+        <w:rPr>
+          <w:rFonts w:ascii="Bahnschrift Light Condensed" w:hAnsi="Bahnschrift Light Condensed"/>
+          <w:sz w:val="28"/>
+        </w:rPr>
+        <w:t xml:space="preserve"> etapas: “</w:t>
+      </w:r>
+      <w:r>
+        <w:rPr>
+          <w:rFonts w:ascii="Bahnschrift Light Condensed" w:hAnsi="Bahnschrift Light Condensed"/>
+          <w:sz w:val="28"/>
+        </w:rPr>
+        <w:t>a primeira etapa sendo a</w:t>
+      </w:r>
+      <w:r>
+        <w:rPr>
+          <w:rFonts w:ascii="Bahnschrift Light Condensed" w:hAnsi="Bahnschrift Light Condensed"/>
+          <w:sz w:val="28"/>
+        </w:rPr>
+        <w:t xml:space="preserve"> Instalação do </w:t>
+      </w:r>
+      <w:proofErr w:type="spellStart"/>
+      <w:r>
+        <w:rPr>
+          <w:rFonts w:ascii="Bahnschrift Light Condensed" w:hAnsi="Bahnschrift Light Condensed"/>
+          <w:sz w:val="28"/>
+        </w:rPr>
+        <w:t>Flutter</w:t>
+      </w:r>
+      <w:proofErr w:type="spellEnd"/>
+      <w:r>
+        <w:rPr>
+          <w:rFonts w:ascii="Bahnschrift Light Condensed" w:hAnsi="Bahnschrift Light Condensed"/>
+          <w:sz w:val="28"/>
+        </w:rPr>
+        <w:t xml:space="preserve"> SDK, </w:t>
+      </w:r>
+      <w:r>
+        <w:rPr>
+          <w:rFonts w:ascii="Bahnschrift Light Condensed" w:hAnsi="Bahnschrift Light Condensed"/>
+          <w:sz w:val="28"/>
+        </w:rPr>
+        <w:t xml:space="preserve">a segunda etapa a </w:t>
+      </w:r>
+      <w:r>
+        <w:rPr>
+          <w:rFonts w:ascii="Bahnschrift Light Condensed" w:hAnsi="Bahnschrift Light Condensed"/>
+          <w:sz w:val="28"/>
+        </w:rPr>
+        <w:t>Instalação do Android Studi</w:t>
       </w:r>
       <w:bookmarkStart w:id="0" w:name="_GoBack"/>
       <w:bookmarkEnd w:id="0"/>
-      <w:r>
-        <w:rPr>
-          <w:rFonts w:ascii="Bahnschrift Light Condensed" w:hAnsi="Bahnschrift Light Condensed"/>
-          <w:sz w:val="40"/>
-        </w:rPr>
-        <w:t>ro do 1º Vídeo</w:t>
-      </w:r>
-    </w:p>
-    <w:p>
-      <w:pPr>
-        <w:jc w:val="center"/>
-        <w:rPr>
-          <w:rFonts w:ascii="Bahnschrift Light Condensed" w:hAnsi="Bahnschrift Light Condensed"/>
-          <w:sz w:val="28"/>
-        </w:rPr>
-      </w:pPr>
-      <w:r>
-        <w:rPr>
-          <w:rFonts w:ascii="Bahnschrift Light Condensed" w:hAnsi="Bahnschrift Light Condensed"/>
-          <w:sz w:val="28"/>
-        </w:rPr>
-        <w:t xml:space="preserve">Duração: Entre 5 </w:t>
-      </w:r>
-      <w:r>
-        <w:rPr>
-          <w:rFonts w:ascii="Bahnschrift Light Condensed" w:hAnsi="Bahnschrift Light Condensed"/>
-          <w:sz w:val="28"/>
-        </w:rPr>
-        <w:t>a</w:t>
-      </w:r>
-      <w:r>
-        <w:rPr>
-          <w:rFonts w:ascii="Bahnschrift Light Condensed" w:hAnsi="Bahnschrift Light Condensed"/>
-          <w:sz w:val="28"/>
-        </w:rPr>
-        <w:t xml:space="preserve"> 10 </w:t>
-      </w:r>
-      <w:r>
-        <w:rPr>
-          <w:rFonts w:ascii="Bahnschrift Light Condensed" w:hAnsi="Bahnschrift Light Condensed"/>
-          <w:sz w:val="28"/>
-        </w:rPr>
-        <w:t>minutos</w:t>
-      </w:r>
-      <w:r>
-        <w:rPr>
-          <w:rFonts w:ascii="Bahnschrift Light Condensed" w:hAnsi="Bahnschrift Light Condensed"/>
-          <w:sz w:val="28"/>
-        </w:rPr>
-        <w:t>.</w:t>
-      </w:r>
-    </w:p>
-    <w:p>
-      <w:pPr>
-        <w:jc w:val="center"/>
-        <w:rPr>
-          <w:rFonts w:ascii="Bahnschrift Light Condensed" w:hAnsi="Bahnschrift Light Condensed"/>
-        </w:rPr>
-      </w:pPr>
-    </w:p>
-    <w:p>
-      <w:pPr>
-        <w:rPr>
-          <w:rFonts w:ascii="Bahnschrift Light Condensed" w:hAnsi="Bahnschrift Light Condensed"/>
-          <w:sz w:val="32"/>
-        </w:rPr>
-      </w:pPr>
-      <w:r>
-        <w:rPr>
-          <w:rFonts w:ascii="Bahnschrift Light Condensed" w:hAnsi="Bahnschrift Light Condensed"/>
-          <w:sz w:val="32"/>
-          <w:u w:val="single"/>
-        </w:rPr>
-        <w:t>Introdução:</w:t>
-      </w:r>
-      <w:r>
-        <w:rPr>
-          <w:rFonts w:ascii="Bahnschrift Light Condensed" w:hAnsi="Bahnschrift Light Condensed"/>
-          <w:sz w:val="32"/>
-        </w:rPr>
-        <w:t xml:space="preserve"> “Apresentação do </w:t>
-      </w:r>
-      <w:r>
-        <w:rPr>
-          <w:rFonts w:ascii="Bahnschrift Light Condensed" w:hAnsi="Bahnschrift Light Condensed"/>
-          <w:sz w:val="32"/>
-        </w:rPr>
-        <w:t>Integrante</w:t>
-      </w:r>
-      <w:r>
-        <w:rPr>
-          <w:rFonts w:ascii="Bahnschrift Light Condensed" w:hAnsi="Bahnschrift Light Condensed"/>
-          <w:sz w:val="32"/>
-        </w:rPr>
-        <w:t>”</w:t>
-      </w:r>
-    </w:p>
-    <w:p>
-      <w:pPr>
-        <w:rPr>
-          <w:rFonts w:ascii="Bahnschrift Light Condensed" w:hAnsi="Bahnschrift Light Condensed"/>
-          <w:sz w:val="28"/>
-        </w:rPr>
-      </w:pPr>
-      <w:r>
-        <w:rPr>
-          <w:rFonts w:ascii="Bahnschrift Light Condensed" w:hAnsi="Bahnschrift Light Condensed"/>
-          <w:sz w:val="28"/>
-        </w:rPr>
-        <w:t xml:space="preserve">- E aí </w:t>
-      </w:r>
-      <w:r>
-        <w:rPr>
-          <w:rFonts w:ascii="Bahnschrift Light Condensed" w:hAnsi="Bahnschrift Light Condensed"/>
-          <w:sz w:val="28"/>
-        </w:rPr>
-        <w:t>galera</w:t>
-      </w:r>
-      <w:r>
-        <w:rPr>
-          <w:rFonts w:ascii="Bahnschrift Light Condensed" w:hAnsi="Bahnschrift Light Condensed"/>
-          <w:sz w:val="28"/>
-        </w:rPr>
-        <w:t xml:space="preserve">, tudo bem? </w:t>
-      </w:r>
-      <w:r>
-        <w:rPr>
-          <w:rFonts w:ascii="Bahnschrift Light Condensed" w:hAnsi="Bahnschrift Light Condensed"/>
-          <w:sz w:val="28"/>
-        </w:rPr>
-        <w:t>Eu sou o Eduardo e</w:t>
-      </w:r>
-      <w:r>
-        <w:rPr>
-          <w:rFonts w:ascii="Bahnschrift Light Condensed" w:hAnsi="Bahnschrift Light Condensed"/>
-          <w:sz w:val="28"/>
-        </w:rPr>
-        <w:t xml:space="preserve"> hoje estou trazendo um tutorial básico de instalação do Framework </w:t>
-      </w:r>
-      <w:proofErr w:type="spellStart"/>
-      <w:r>
-        <w:rPr>
-          <w:rFonts w:ascii="Bahnschrift Light Condensed" w:hAnsi="Bahnschrift Light Condensed"/>
-          <w:sz w:val="28"/>
-        </w:rPr>
-        <w:t>Flutter</w:t>
-      </w:r>
-      <w:proofErr w:type="spellEnd"/>
-      <w:r>
-        <w:rPr>
-          <w:rFonts w:ascii="Bahnschrift Light Condensed" w:hAnsi="Bahnschrift Light Condensed"/>
-          <w:sz w:val="28"/>
-        </w:rPr>
-        <w:t xml:space="preserve"> no Windows, então, vamos lá?</w:t>
-      </w:r>
-    </w:p>
-    <w:p>
-      <w:pPr>
-        <w:rPr>
-          <w:rFonts w:ascii="Bahnschrift Light Condensed" w:hAnsi="Bahnschrift Light Condensed"/>
-          <w:sz w:val="32"/>
-        </w:rPr>
-      </w:pPr>
-      <w:r>
-        <w:rPr>
-          <w:rFonts w:ascii="Bahnschrift Light Condensed" w:hAnsi="Bahnschrift Light Condensed"/>
-          <w:sz w:val="28"/>
-        </w:rPr>
-        <w:br/>
-      </w:r>
-      <w:r>
-        <w:rPr>
-          <w:rFonts w:ascii="Bahnschrift Light Condensed" w:hAnsi="Bahnschrift Light Condensed"/>
-          <w:sz w:val="32"/>
-          <w:u w:val="single"/>
-        </w:rPr>
-        <w:t>Explicação:</w:t>
-      </w:r>
-      <w:r>
-        <w:rPr>
-          <w:rFonts w:ascii="Bahnschrift Light Condensed" w:hAnsi="Bahnschrift Light Condensed"/>
-          <w:sz w:val="32"/>
-        </w:rPr>
-        <w:t xml:space="preserve"> “O que é </w:t>
-      </w:r>
-      <w:proofErr w:type="spellStart"/>
-      <w:r>
-        <w:rPr>
-          <w:rFonts w:ascii="Bahnschrift Light Condensed" w:hAnsi="Bahnschrift Light Condensed"/>
-          <w:sz w:val="32"/>
-        </w:rPr>
-        <w:t>Flutter</w:t>
-      </w:r>
-      <w:proofErr w:type="spellEnd"/>
-      <w:r>
-        <w:rPr>
-          <w:rFonts w:ascii="Bahnschrift Light Condensed" w:hAnsi="Bahnschrift Light Condensed"/>
-          <w:sz w:val="32"/>
-        </w:rPr>
-        <w:t>?”</w:t>
-      </w:r>
-    </w:p>
-    <w:p>
-      <w:pPr>
-        <w:rPr>
-          <w:rFonts w:ascii="Bahnschrift Light Condensed" w:hAnsi="Bahnschrift Light Condensed"/>
-          <w:sz w:val="28"/>
-        </w:rPr>
-      </w:pPr>
-      <w:r>
-        <w:rPr>
-          <w:rFonts w:ascii="Bahnschrift Light Condensed" w:hAnsi="Bahnschrift Light Condensed"/>
-          <w:sz w:val="28"/>
-        </w:rPr>
-        <w:t xml:space="preserve">- </w:t>
-      </w:r>
-      <w:r>
-        <w:rPr>
-          <w:rFonts w:ascii="Bahnschrift Light Condensed" w:hAnsi="Bahnschrift Light Condensed"/>
-          <w:sz w:val="28"/>
-        </w:rPr>
-        <w:t>Primeiramente, o que é “</w:t>
-      </w:r>
-      <w:proofErr w:type="spellStart"/>
-      <w:r>
-        <w:rPr>
-          <w:rFonts w:ascii="Bahnschrift Light Condensed" w:hAnsi="Bahnschrift Light Condensed"/>
-          <w:sz w:val="28"/>
-        </w:rPr>
-        <w:t>Flutter</w:t>
-      </w:r>
-      <w:proofErr w:type="spellEnd"/>
-      <w:r>
-        <w:rPr>
-          <w:rFonts w:ascii="Bahnschrift Light Condensed" w:hAnsi="Bahnschrift Light Condensed"/>
-          <w:sz w:val="28"/>
-        </w:rPr>
-        <w:t xml:space="preserve">”? Bom pessoal, o </w:t>
-      </w:r>
-      <w:proofErr w:type="spellStart"/>
-      <w:r>
-        <w:rPr>
-          <w:rFonts w:ascii="Bahnschrift Light Condensed" w:hAnsi="Bahnschrift Light Condensed"/>
-          <w:sz w:val="28"/>
-        </w:rPr>
-        <w:t>Flutter</w:t>
-      </w:r>
-      <w:proofErr w:type="spellEnd"/>
-      <w:r>
-        <w:rPr>
-          <w:rFonts w:ascii="Bahnschrift Light Condensed" w:hAnsi="Bahnschrift Light Condensed"/>
-          <w:sz w:val="28"/>
-        </w:rPr>
-        <w:t xml:space="preserve"> é um framework de código aberto para desenvolvimento de interfaces de usuário (UI) que permite criar aplicativos não só para mobile, mas também para web e desktop. Ele foi desenvolvido pela Google e lançado em 2017 com o objetivo de facilitar o desenvolvimento </w:t>
-      </w:r>
-      <w:proofErr w:type="spellStart"/>
-      <w:r>
-        <w:rPr>
-          <w:rFonts w:ascii="Bahnschrift Light Condensed" w:hAnsi="Bahnschrift Light Condensed"/>
-          <w:sz w:val="28"/>
-        </w:rPr>
-        <w:t>multi-plataforma</w:t>
-      </w:r>
-      <w:proofErr w:type="spellEnd"/>
-      <w:r>
-        <w:rPr>
-          <w:rFonts w:ascii="Bahnschrift Light Condensed" w:hAnsi="Bahnschrift Light Condensed"/>
-          <w:sz w:val="28"/>
-        </w:rPr>
-        <w:t>, garantindo uma experiência de interface consistente em diferentes sistemas operacionais.</w:t>
-      </w:r>
-    </w:p>
-    <w:p>
-      <w:pPr>
-        <w:rPr>
-          <w:rFonts w:ascii="Bahnschrift Light Condensed" w:hAnsi="Bahnschrift Light Condensed"/>
-          <w:sz w:val="28"/>
-        </w:rPr>
-      </w:pPr>
-      <w:r>
-        <w:rPr>
-          <w:rFonts w:ascii="Bahnschrift Light Condensed" w:hAnsi="Bahnschrift Light Condensed"/>
-          <w:sz w:val="28"/>
-        </w:rPr>
-        <w:t xml:space="preserve">- </w:t>
-      </w:r>
-      <w:r>
-        <w:rPr>
-          <w:rFonts w:ascii="Bahnschrift Light Condensed" w:hAnsi="Bahnschrift Light Condensed"/>
-          <w:sz w:val="28"/>
-        </w:rPr>
-        <w:t xml:space="preserve">Além disso, o </w:t>
-      </w:r>
-      <w:proofErr w:type="spellStart"/>
-      <w:r>
-        <w:rPr>
-          <w:rFonts w:ascii="Bahnschrift Light Condensed" w:hAnsi="Bahnschrift Light Condensed"/>
-          <w:sz w:val="28"/>
-        </w:rPr>
-        <w:t>Flutter</w:t>
-      </w:r>
-      <w:proofErr w:type="spellEnd"/>
-      <w:r>
-        <w:rPr>
-          <w:rFonts w:ascii="Bahnschrift Light Condensed" w:hAnsi="Bahnschrift Light Condensed"/>
-          <w:sz w:val="28"/>
-        </w:rPr>
-        <w:t xml:space="preserve"> utiliza como base a linguagem de programação </w:t>
-      </w:r>
-      <w:proofErr w:type="spellStart"/>
-      <w:r>
-        <w:rPr>
-          <w:rFonts w:ascii="Bahnschrift Light Condensed" w:hAnsi="Bahnschrift Light Condensed"/>
-          <w:sz w:val="28"/>
-        </w:rPr>
-        <w:t>Dart</w:t>
-      </w:r>
-      <w:proofErr w:type="spellEnd"/>
-      <w:r>
-        <w:rPr>
-          <w:rFonts w:ascii="Bahnschrift Light Condensed" w:hAnsi="Bahnschrift Light Condensed"/>
-          <w:sz w:val="28"/>
-        </w:rPr>
-        <w:t xml:space="preserve"> e é compatível com Android, iOS, Windows, Linux, </w:t>
-      </w:r>
-      <w:proofErr w:type="spellStart"/>
-      <w:r>
-        <w:rPr>
-          <w:rFonts w:ascii="Bahnschrift Light Condensed" w:hAnsi="Bahnschrift Light Condensed"/>
-          <w:sz w:val="28"/>
-        </w:rPr>
-        <w:t>macOS</w:t>
-      </w:r>
-      <w:proofErr w:type="spellEnd"/>
-      <w:r>
-        <w:rPr>
-          <w:rFonts w:ascii="Bahnschrift Light Condensed" w:hAnsi="Bahnschrift Light Condensed"/>
-          <w:sz w:val="28"/>
-        </w:rPr>
-        <w:t>, entre outros. Isso significa que você pode rodar seu projeto em diversos sistemas operacionais sem se preocupar com adaptações específicas para cada um.</w:t>
-      </w:r>
-    </w:p>
-    <w:p>
-      <w:pPr>
-        <w:rPr>
-          <w:rFonts w:ascii="Bahnschrift Light Condensed" w:hAnsi="Bahnschrift Light Condensed"/>
-          <w:sz w:val="28"/>
-        </w:rPr>
-      </w:pPr>
-      <w:r>
-        <w:rPr>
-          <w:rFonts w:ascii="Bahnschrift Light Condensed" w:hAnsi="Bahnschrift Light Condensed"/>
-          <w:sz w:val="28"/>
-        </w:rPr>
-        <w:t>- Enfim, chega de enrolação e vamos lá para o que interessa.</w:t>
-      </w:r>
-    </w:p>
-    <w:p>
-      <w:pPr>
-        <w:rPr>
-          <w:rFonts w:ascii="Bahnschrift Light Condensed" w:hAnsi="Bahnschrift Light Condensed"/>
-          <w:sz w:val="28"/>
-        </w:rPr>
-      </w:pPr>
-    </w:p>
-    <w:p>
-      <w:pPr>
-        <w:rPr>
-          <w:rFonts w:ascii="Bahnschrift Light Condensed" w:hAnsi="Bahnschrift Light Condensed"/>
-          <w:sz w:val="32"/>
-          <w:u w:val="single"/>
-        </w:rPr>
-      </w:pPr>
-      <w:r>
-        <w:rPr>
-          <w:rFonts w:ascii="Bahnschrift Light Condensed" w:hAnsi="Bahnschrift Light Condensed"/>
-          <w:sz w:val="32"/>
-          <w:u w:val="single"/>
-        </w:rPr>
-        <w:t>Desenvolvimento:</w:t>
-      </w:r>
-    </w:p>
-    <w:p>
-      <w:pPr>
-        <w:rPr>
-          <w:rFonts w:ascii="Bahnschrift Light Condensed" w:hAnsi="Bahnschrift Light Condensed"/>
-          <w:sz w:val="28"/>
-        </w:rPr>
-      </w:pPr>
-      <w:r>
-        <w:rPr>
-          <w:rFonts w:ascii="Bahnschrift Light Condensed" w:hAnsi="Bahnschrift Light Condensed"/>
-          <w:sz w:val="28"/>
-        </w:rPr>
-        <w:t xml:space="preserve">- </w:t>
-      </w:r>
-      <w:r>
-        <w:rPr>
-          <w:rFonts w:ascii="Bahnschrift Light Condensed" w:hAnsi="Bahnschrift Light Condensed"/>
-          <w:sz w:val="28"/>
-        </w:rPr>
-        <w:t>Antes de tudo</w:t>
-      </w:r>
-      <w:r>
-        <w:rPr>
-          <w:rFonts w:ascii="Bahnschrift Light Condensed" w:hAnsi="Bahnschrift Light Condensed"/>
-          <w:sz w:val="28"/>
-        </w:rPr>
-        <w:t>, eu vou dividir o tutorial em 5 etapas: “</w:t>
-      </w:r>
-      <w:r>
-        <w:rPr>
-          <w:rFonts w:ascii="Bahnschrift Light Condensed" w:hAnsi="Bahnschrift Light Condensed"/>
-          <w:sz w:val="28"/>
-        </w:rPr>
-        <w:t>a primeira etapa sendo a</w:t>
-      </w:r>
-      <w:r>
-        <w:rPr>
-          <w:rFonts w:ascii="Bahnschrift Light Condensed" w:hAnsi="Bahnschrift Light Condensed"/>
-          <w:sz w:val="28"/>
-        </w:rPr>
-        <w:t xml:space="preserve"> Instalação do </w:t>
-      </w:r>
-      <w:proofErr w:type="spellStart"/>
-      <w:r>
-        <w:rPr>
-          <w:rFonts w:ascii="Bahnschrift Light Condensed" w:hAnsi="Bahnschrift Light Condensed"/>
-          <w:sz w:val="28"/>
-        </w:rPr>
-        <w:t>Flutter</w:t>
-      </w:r>
-      <w:proofErr w:type="spellEnd"/>
-      <w:r>
-        <w:rPr>
-          <w:rFonts w:ascii="Bahnschrift Light Condensed" w:hAnsi="Bahnschrift Light Condensed"/>
-          <w:sz w:val="28"/>
-        </w:rPr>
-        <w:t xml:space="preserve"> SDK, </w:t>
-      </w:r>
-      <w:r>
-        <w:rPr>
-          <w:rFonts w:ascii="Bahnschrift Light Condensed" w:hAnsi="Bahnschrift Light Condensed"/>
-          <w:sz w:val="28"/>
-        </w:rPr>
-        <w:t xml:space="preserve">a segunda etapa a </w:t>
-      </w:r>
-      <w:r>
-        <w:rPr>
-          <w:rFonts w:ascii="Bahnschrift Light Condensed" w:hAnsi="Bahnschrift Light Condensed"/>
-          <w:sz w:val="28"/>
-        </w:rPr>
-        <w:t xml:space="preserve">Instalação do Android Studio e o VS </w:t>
-      </w:r>
-      <w:proofErr w:type="spellStart"/>
-      <w:r>
-        <w:rPr>
-          <w:rFonts w:ascii="Bahnschrift Light Condensed" w:hAnsi="Bahnschrift Light Condensed"/>
-          <w:sz w:val="28"/>
-        </w:rPr>
-        <w:t>Code</w:t>
-      </w:r>
-      <w:proofErr w:type="spellEnd"/>
       <w:r>
         <w:rPr>
           <w:rFonts w:ascii="Bahnschrift Light Condensed" w:hAnsi="Bahnschrift Light Condensed"/>
@@ -797,30 +795,37 @@
           <w:rFonts w:ascii="Bahnschrift Light Condensed" w:hAnsi="Bahnschrift Light Condensed"/>
           <w:sz w:val="28"/>
         </w:rPr>
+        <w:t>selecionamos a opção do sistema operacional</w:t>
+      </w:r>
+      <w:r>
+        <w:rPr>
+          <w:rFonts w:ascii="Bahnschrift Light Condensed" w:hAnsi="Bahnschrift Light Condensed"/>
+          <w:sz w:val="28"/>
+        </w:rPr>
+        <w:t xml:space="preserve">, </w:t>
+      </w:r>
+      <w:r>
+        <w:rPr>
+          <w:rFonts w:ascii="Bahnschrift Light Condensed" w:hAnsi="Bahnschrift Light Condensed"/>
+          <w:sz w:val="28"/>
+          <w:u w:val="single"/>
+        </w:rPr>
+        <w:t>no</w:t>
+      </w:r>
+      <w:r>
+        <w:rPr>
+          <w:rFonts w:ascii="Bahnschrift Light Condensed" w:hAnsi="Bahnschrift Light Condensed"/>
+          <w:sz w:val="28"/>
+        </w:rPr>
+        <w:t xml:space="preserve"> meu caso, estarei utilizando o </w:t>
+      </w:r>
+      <w:r>
+        <w:rPr>
+          <w:rFonts w:ascii="Bahnschrift Light Condensed" w:hAnsi="Bahnschrift Light Condensed"/>
+          <w:sz w:val="28"/>
+        </w:rPr>
         <w:lastRenderedPageBreak/>
-        <w:t>selecionamos a opção do sistema operacional</w:t>
-      </w:r>
-      <w:r>
-        <w:rPr>
-          <w:rFonts w:ascii="Bahnschrift Light Condensed" w:hAnsi="Bahnschrift Light Condensed"/>
-          <w:sz w:val="28"/>
-        </w:rPr>
-        <w:t xml:space="preserve">, </w:t>
-      </w:r>
-      <w:r>
-        <w:rPr>
-          <w:rFonts w:ascii="Bahnschrift Light Condensed" w:hAnsi="Bahnschrift Light Condensed"/>
-          <w:sz w:val="28"/>
-          <w:u w:val="single"/>
-        </w:rPr>
-        <w:t>no</w:t>
-      </w:r>
-      <w:r>
-        <w:rPr>
-          <w:rFonts w:ascii="Bahnschrift Light Condensed" w:hAnsi="Bahnschrift Light Condensed"/>
-          <w:sz w:val="28"/>
-        </w:rPr>
-        <w:t xml:space="preserve"> meu caso, estarei utilizando o Windows mesmo. </w:t>
+        <w:t xml:space="preserve">Windows mesmo. </w:t>
       </w:r>
       <w:r>
         <w:rPr>
@@ -1250,14 +1255,7 @@
           <w:rFonts w:ascii="Bahnschrift Light Condensed" w:hAnsi="Bahnschrift Light Condensed"/>
           <w:sz w:val="28"/>
         </w:rPr>
-        <w:t xml:space="preserve">. </w:t>
-      </w:r>
-      <w:r>
-        <w:rPr>
-          <w:rFonts w:ascii="Bahnschrift Light Condensed" w:hAnsi="Bahnschrift Light Condensed"/>
-          <w:sz w:val="28"/>
-        </w:rPr>
-        <w:t>Depois disso, aceitamos os termos e baixamos o Android Studio em nossa máquina.</w:t>
+        <w:t>. Depois disso, aceitamos os termos e baixamos o Android Studio em nossa máquina.</w:t>
       </w:r>
     </w:p>
     <w:p>
@@ -1487,44 +1485,44 @@
           <w:rFonts w:ascii="Bahnschrift Light Condensed" w:hAnsi="Bahnschrift Light Condensed"/>
           <w:sz w:val="32"/>
         </w:rPr>
+        <w:t>“Teste final com a demonstração de um programa básico”</w:t>
+      </w:r>
+      <w:r>
+        <w:rPr>
+          <w:rFonts w:ascii="Bahnschrift Light Condensed" w:hAnsi="Bahnschrift Light Condensed"/>
+          <w:sz w:val="32"/>
+        </w:rPr>
+        <w:br/>
+      </w:r>
+      <w:r>
+        <w:rPr>
+          <w:rFonts w:ascii="Bahnschrift Light Condensed" w:hAnsi="Bahnschrift Light Condensed"/>
+          <w:sz w:val="28"/>
+        </w:rPr>
+        <w:t xml:space="preserve">- </w:t>
+      </w:r>
+      <w:r>
+        <w:rPr>
+          <w:rFonts w:ascii="Bahnschrift Light Condensed" w:hAnsi="Bahnschrift Light Condensed"/>
+          <w:sz w:val="28"/>
+        </w:rPr>
+        <w:br/>
+      </w:r>
+    </w:p>
+    <w:p>
+      <w:pPr>
+        <w:rPr>
+          <w:rFonts w:ascii="Bahnschrift Light Condensed" w:hAnsi="Bahnschrift Light Condensed"/>
+          <w:sz w:val="32"/>
+        </w:rPr>
+      </w:pPr>
+      <w:r>
+        <w:rPr>
+          <w:rFonts w:ascii="Bahnschrift Light Condensed" w:hAnsi="Bahnschrift Light Condensed"/>
+          <w:sz w:val="32"/>
+          <w:u w:val="single"/>
+        </w:rPr>
         <w:lastRenderedPageBreak/>
-        <w:t>“Teste final com a demonstração de um programa básico”</w:t>
-      </w:r>
-      <w:r>
-        <w:rPr>
-          <w:rFonts w:ascii="Bahnschrift Light Condensed" w:hAnsi="Bahnschrift Light Condensed"/>
-          <w:sz w:val="32"/>
-        </w:rPr>
-        <w:br/>
-      </w:r>
-      <w:r>
-        <w:rPr>
-          <w:rFonts w:ascii="Bahnschrift Light Condensed" w:hAnsi="Bahnschrift Light Condensed"/>
-          <w:sz w:val="28"/>
-        </w:rPr>
-        <w:t xml:space="preserve">- </w:t>
-      </w:r>
-      <w:r>
-        <w:rPr>
-          <w:rFonts w:ascii="Bahnschrift Light Condensed" w:hAnsi="Bahnschrift Light Condensed"/>
-          <w:sz w:val="28"/>
-        </w:rPr>
-        <w:br/>
-      </w:r>
-    </w:p>
-    <w:p>
-      <w:pPr>
-        <w:rPr>
-          <w:rFonts w:ascii="Bahnschrift Light Condensed" w:hAnsi="Bahnschrift Light Condensed"/>
-          <w:sz w:val="32"/>
-        </w:rPr>
-      </w:pPr>
-      <w:r>
-        <w:rPr>
-          <w:rFonts w:ascii="Bahnschrift Light Condensed" w:hAnsi="Bahnschrift Light Condensed"/>
-          <w:sz w:val="32"/>
-          <w:u w:val="single"/>
-        </w:rPr>
         <w:t>Conclusão:</w:t>
       </w:r>
       <w:r>
@@ -2450,7 +2448,7 @@
 </file>
 
 <file path=customXml/itemProps1.xml><?xml version="1.0" encoding="utf-8"?>
-<ds:datastoreItem xmlns:ds="http://schemas.openxmlformats.org/officeDocument/2006/customXml" ds:itemID="{6E4C8AE5-B96A-4E6B-A24B-B5AC04B7A2DC}">
+<ds:datastoreItem xmlns:ds="http://schemas.openxmlformats.org/officeDocument/2006/customXml" ds:itemID="{654D84AB-2421-4B16-8935-18451B6F7157}">
   <ds:schemaRefs>
     <ds:schemaRef ds:uri="http://schemas.openxmlformats.org/officeDocument/2006/bibliography"/>
   </ds:schemaRefs>

</xml_diff>